<commit_message>
new fixed memory deallocation
</commit_message>
<xml_diff>
--- a/6383/AzarevichAD/lab6/OS_lab_6.docx
+++ b/6383/AzarevichAD/lab6/OS_lab_6.docx
@@ -2307,6 +2307,17 @@
         <w:jc w:val="center"/>
         <w:rPr>
           <w:color w:val="FF0000"/>
+          <w:lang w:val="en-US"/>
+        </w:rPr>
+      </w:pPr>
+    </w:p>
+    <w:p>
+      <w:pPr>
+        <w:pStyle w:val="Times142"/>
+        <w:jc w:val="center"/>
+        <w:rPr>
+          <w:color w:val="FF0000"/>
+          <w:lang w:val="en-US"/>
         </w:rPr>
       </w:pPr>
       <w:r>
@@ -2317,9 +2328,9 @@
         <w:lastRenderedPageBreak/>
         <w:drawing>
           <wp:inline distT="0" distB="0" distL="0" distR="0">
-            <wp:extent cx="3498111" cy="2371060"/>
+            <wp:extent cx="3498112" cy="2402958"/>
             <wp:effectExtent l="0" t="0" r="7620" b="0"/>
-            <wp:docPr id="1" name="Рисунок 1"/>
+            <wp:docPr id="6" name="Рисунок 6"/>
             <wp:cNvGraphicFramePr>
               <a:graphicFrameLocks xmlns:a="http://schemas.openxmlformats.org/drawingml/2006/main" noChangeAspect="1"/>
             </wp:cNvGraphicFramePr>
@@ -2327,7 +2338,7 @@
               <a:graphicData uri="http://schemas.openxmlformats.org/drawingml/2006/picture">
                 <pic:pic xmlns:pic="http://schemas.openxmlformats.org/drawingml/2006/picture">
                   <pic:nvPicPr>
-                    <pic:cNvPr id="0" name="Picture 1"/>
+                    <pic:cNvPr id="0" name="Picture 3"/>
                     <pic:cNvPicPr>
                       <a:picLocks noChangeAspect="1" noChangeArrowheads="1"/>
                     </pic:cNvPicPr>
@@ -2348,7 +2359,7 @@
                   <pic:spPr bwMode="auto">
                     <a:xfrm>
                       <a:off x="0" y="0"/>
-                      <a:ext cx="3498215" cy="2371130"/>
+                      <a:ext cx="3498112" cy="2402958"/>
                     </a:xfrm>
                     <a:prstGeom prst="rect">
                       <a:avLst/>
@@ -2396,6 +2407,7 @@
         <w:jc w:val="center"/>
         <w:rPr>
           <w:color w:val="FF0000"/>
+          <w:lang w:val="en-US"/>
         </w:rPr>
       </w:pPr>
       <w:r>
@@ -2405,9 +2417,9 @@
         </w:rPr>
         <w:drawing>
           <wp:inline distT="0" distB="0" distL="0" distR="0">
-            <wp:extent cx="3498111" cy="2254102"/>
-            <wp:effectExtent l="0" t="0" r="7620" b="0"/>
-            <wp:docPr id="3" name="Рисунок 3"/>
+            <wp:extent cx="3498112" cy="2392326"/>
+            <wp:effectExtent l="0" t="0" r="7620" b="8255"/>
+            <wp:docPr id="7" name="Рисунок 7"/>
             <wp:cNvGraphicFramePr>
               <a:graphicFrameLocks xmlns:a="http://schemas.openxmlformats.org/drawingml/2006/main" noChangeAspect="1"/>
             </wp:cNvGraphicFramePr>
@@ -2415,7 +2427,7 @@
               <a:graphicData uri="http://schemas.openxmlformats.org/drawingml/2006/picture">
                 <pic:pic xmlns:pic="http://schemas.openxmlformats.org/drawingml/2006/picture">
                   <pic:nvPicPr>
-                    <pic:cNvPr id="0" name="Picture 2"/>
+                    <pic:cNvPr id="0" name="Picture 4"/>
                     <pic:cNvPicPr>
                       <a:picLocks noChangeAspect="1" noChangeArrowheads="1"/>
                     </pic:cNvPicPr>
@@ -2436,7 +2448,7 @@
                   <pic:spPr bwMode="auto">
                     <a:xfrm>
                       <a:off x="0" y="0"/>
-                      <a:ext cx="3498215" cy="2254169"/>
+                      <a:ext cx="3498112" cy="2392326"/>
                     </a:xfrm>
                     <a:prstGeom prst="rect">
                       <a:avLst/>
@@ -2514,7 +2526,6 @@
           <w:lang w:val="en-US"/>
         </w:rPr>
       </w:pPr>
-      <w:bookmarkStart w:id="0" w:name="_GoBack"/>
       <w:r>
         <w:rPr>
           <w:noProof/>
@@ -2522,9 +2533,9 @@
         </w:rPr>
         <w:drawing>
           <wp:inline distT="0" distB="0" distL="0" distR="0">
-            <wp:extent cx="3434028" cy="2392326"/>
-            <wp:effectExtent l="0" t="0" r="0" b="8255"/>
-            <wp:docPr id="5" name="Рисунок 5"/>
+            <wp:extent cx="3476847" cy="2381693"/>
+            <wp:effectExtent l="0" t="0" r="0" b="0"/>
+            <wp:docPr id="10" name="Рисунок 10"/>
             <wp:cNvGraphicFramePr>
               <a:graphicFrameLocks xmlns:a="http://schemas.openxmlformats.org/drawingml/2006/main" noChangeAspect="1"/>
             </wp:cNvGraphicFramePr>
@@ -2532,7 +2543,7 @@
               <a:graphicData uri="http://schemas.openxmlformats.org/drawingml/2006/picture">
                 <pic:pic xmlns:pic="http://schemas.openxmlformats.org/drawingml/2006/picture">
                   <pic:nvPicPr>
-                    <pic:cNvPr id="0" name="Picture 3"/>
+                    <pic:cNvPr id="0" name="Picture 6"/>
                     <pic:cNvPicPr>
                       <a:picLocks noChangeAspect="1" noChangeArrowheads="1"/>
                     </pic:cNvPicPr>
@@ -2553,7 +2564,7 @@
                   <pic:spPr bwMode="auto">
                     <a:xfrm>
                       <a:off x="0" y="0"/>
-                      <a:ext cx="3434080" cy="2392362"/>
+                      <a:ext cx="3476931" cy="2381750"/>
                     </a:xfrm>
                     <a:prstGeom prst="rect">
                       <a:avLst/>
@@ -2569,7 +2580,6 @@
           </wp:inline>
         </w:drawing>
       </w:r>
-      <w:bookmarkEnd w:id="0"/>
     </w:p>
     <w:p>
       <w:pPr>
@@ -2918,7 +2928,12 @@
         <w:pStyle w:val="Times142"/>
       </w:pPr>
       <w:r>
-        <w:t>В лабораторной работе было проведено исследование возможности построения загрузочного модуля динамической структуры. Было рассмотрено приложение, состоящее из не</w:t>
+        <w:t xml:space="preserve">В лабораторной работе </w:t>
+      </w:r>
+      <w:bookmarkStart w:id="0" w:name="_GoBack"/>
+      <w:bookmarkEnd w:id="0"/>
+      <w:r>
+        <w:t>было проведено исследование возможности построения загрузочного модуля динамической структуры. Было рассмотрено приложение, состоящее из не</w:t>
       </w:r>
       <w:r>
         <w:t>скольких модулей</w:t>
@@ -6268,7 +6283,7 @@
 </file>
 
 <file path=customXml/itemProps1.xml><?xml version="1.0" encoding="utf-8"?>
-<ds:datastoreItem xmlns:ds="http://schemas.openxmlformats.org/officeDocument/2006/customXml" ds:itemID="{C3FE5332-D2FD-4784-A9B6-EEE68D3A9501}">
+<ds:datastoreItem xmlns:ds="http://schemas.openxmlformats.org/officeDocument/2006/customXml" ds:itemID="{3C9D732B-01A5-4138-B801-6A3991CAD205}">
   <ds:schemaRefs>
     <ds:schemaRef ds:uri="http://schemas.openxmlformats.org/officeDocument/2006/bibliography"/>
   </ds:schemaRefs>

</xml_diff>